<commit_message>
adding section for image preprocessing
</commit_message>
<xml_diff>
--- a/reports/datasci207_final_report.docx
+++ b/reports/datasci207_final_report.docx
@@ -1202,7 +1202,15 @@
         <w:t>, we will attempt to further subclassify them based on morphological labels of their corresponding images</w:t>
       </w:r>
       <w:r>
-        <w:t>.  In particular, we aim to classify galaxy images according to morphological labels ascribed by the Galaxy Zoo Projects</w:t>
+        <w:t xml:space="preserve">.  </w:t>
+      </w:r>
+      <w:proofErr w:type="gramStart"/>
+      <w:r>
+        <w:t>In particular, we</w:t>
+      </w:r>
+      <w:proofErr w:type="gramEnd"/>
+      <w:r>
+        <w:t xml:space="preserve"> aim to classify galaxy images according to morphological labels ascribed by the Galaxy Zoo Projects</w:t>
       </w:r>
       <w:r>
         <w:t>.  In summary, the work herein is primarily concerned with 3 classification tasks:  superclass, star subclass, and galaxy subclass.</w:t>
@@ -1213,10 +1221,18 @@
         <w:spacing w:before="240" w:after="240"/>
       </w:pPr>
       <w:r>
-        <w:t>Given the large size of the datasets and the data engineering and computational challenges with developing our first machine learning models, we aim to develop models that are reasonably performant.  We hope to achieve a high accuracy (at or above 90%) for our first two objectives</w:t>
-      </w:r>
-      <w:r>
-        <w:t xml:space="preserve">, but suspect the image classification task will be considerably more challenging, given </w:t>
+        <w:t xml:space="preserve">Given the large size of the datasets and the data engineering and computational challenges with developing our first machine learning models, we aim to develop models that are reasonably performant.  We hope to achieve a high accuracy (at or above 90%) for our first two </w:t>
+      </w:r>
+      <w:proofErr w:type="gramStart"/>
+      <w:r>
+        <w:t>objectives</w:t>
+      </w:r>
+      <w:r>
+        <w:t>, but</w:t>
+      </w:r>
+      <w:proofErr w:type="gramEnd"/>
+      <w:r>
+        <w:t xml:space="preserve"> suspect the image classification task will be considerably more challenging, given </w:t>
       </w:r>
       <w:r>
         <w:t>the</w:t>
@@ -2095,7 +2111,15 @@
         <w:t xml:space="preserve">phase, SDSS </w:t>
       </w:r>
       <w:r>
-        <w:t xml:space="preserve">consisted of a dedicated 2.5 meter </w:t>
+        <w:t xml:space="preserve">consisted of a dedicated </w:t>
+      </w:r>
+      <w:proofErr w:type="gramStart"/>
+      <w:r>
+        <w:t>2.5 meter</w:t>
+      </w:r>
+      <w:proofErr w:type="gramEnd"/>
+      <w:r>
+        <w:t xml:space="preserve"> </w:t>
       </w:r>
       <w:r>
         <w:t xml:space="preserve">primary telescope, </w:t>
@@ -2314,7 +2338,11 @@
         <w:t xml:space="preserve">.  </w:t>
       </w:r>
       <w:r>
-        <w:t>The image catalog,</w:t>
+        <w:t>The image catalog</w:t>
+      </w:r>
+      <w:proofErr w:type="gramStart"/>
+      <w:r>
+        <w:t>,</w:t>
       </w:r>
       <w:r>
         <w:t xml:space="preserve"> </w:t>
@@ -2325,6 +2353,7 @@
       <w:r>
         <w:t>afforded</w:t>
       </w:r>
+      <w:proofErr w:type="gramEnd"/>
       <w:r>
         <w:t xml:space="preserve"> a unique opportunity to interrogate the distribution of </w:t>
       </w:r>
@@ -2507,7 +2536,15 @@
         <w:t>tudies</w:t>
       </w:r>
       <w:r>
-        <w:t xml:space="preserve"> subsequent to the original paper</w:t>
+        <w:t xml:space="preserve"> </w:t>
+      </w:r>
+      <w:proofErr w:type="gramStart"/>
+      <w:r>
+        <w:t>subsequent to</w:t>
+      </w:r>
+      <w:proofErr w:type="gramEnd"/>
+      <w:r>
+        <w:t xml:space="preserve"> the original paper</w:t>
       </w:r>
       <w:r>
         <w:t xml:space="preserve"> </w:t>
@@ -2563,7 +2600,15 @@
       </w:r>
       <w:proofErr w:type="spellEnd"/>
       <w:r>
-        <w:t xml:space="preserve"> Petrosian Radius &gt; 17 arcsec) and highest-magnitude (</w:t>
+        <w:t xml:space="preserve"> Petrosian Radius &gt; 17 arcsec) and </w:t>
+      </w:r>
+      <w:proofErr w:type="gramStart"/>
+      <w:r>
+        <w:t>highest-magnitude</w:t>
+      </w:r>
+      <w:proofErr w:type="gramEnd"/>
+      <w:r>
+        <w:t xml:space="preserve"> (</w:t>
       </w:r>
       <w:proofErr w:type="spellStart"/>
       <w:r>
@@ -2638,8 +2683,13 @@
       <w:pPr>
         <w:spacing w:before="240" w:after="240"/>
       </w:pPr>
-      <w:r>
-        <w:t>In order to ensure data provenance, all data were retrieved from their original sources.</w:t>
+      <w:proofErr w:type="gramStart"/>
+      <w:r>
+        <w:t>In order to</w:t>
+      </w:r>
+      <w:proofErr w:type="gramEnd"/>
+      <w:r>
+        <w:t xml:space="preserve"> ensure data provenance, all data were retrieved from their original sources.</w:t>
       </w:r>
       <w:r>
         <w:t xml:space="preserve">  </w:t>
@@ -2708,7 +2758,15 @@
         <w:t>[G]</w:t>
       </w:r>
       <w:r>
-        <w:t>. The first table included a simple mapping between SDSS DR7 ID and image filename.  The second table included 37 binary labels corresponding to the 37 possible answers from the GZ2 decision tree, 37 associated probabilities based on unweighted user responses, and 37 debiased user responses, along with a single categorical label corresponding to the best consensus classification.  Because the latter categorical classification took on 818 possible values, a label-engineering process was performed to compress those values into the 14 labels traditionally found in the Hubble Sequence diagram.  Although this process resulted in a greatly-simplified classification task, it resulted in loss of some additional labels, such as the ‘boxiness’ of the galactic bulge and the number of spiral arms.</w:t>
+        <w:t xml:space="preserve">. The first table included a simple mapping between SDSS DR7 ID and image filename.  The second table included 37 binary labels corresponding to the 37 possible answers from the GZ2 decision tree, 37 associated probabilities based on unweighted user responses, and 37 debiased user responses, along with a single categorical label corresponding to the best consensus classification.  Because the latter categorical classification took on 818 possible values, a label-engineering process was performed to compress those values into the 14 labels traditionally found in the Hubble Sequence diagram.  Although this process resulted in a </w:t>
+      </w:r>
+      <w:proofErr w:type="gramStart"/>
+      <w:r>
+        <w:t>greatly-simplified</w:t>
+      </w:r>
+      <w:proofErr w:type="gramEnd"/>
+      <w:r>
+        <w:t xml:space="preserve"> classification task, it resulted in loss of some additional labels, such as the ‘boxiness’ of the galactic bulge and the number of spiral arms.</w:t>
       </w:r>
     </w:p>
     <w:p>
@@ -2983,7 +3041,21 @@
         <w:rPr>
           <w:highlight w:val="yellow"/>
         </w:rPr>
-        <w:t xml:space="preserve"> (with Fall 2023 runtime environment) in order to take advantage of </w:t>
+        <w:t xml:space="preserve"> (with Fall 2023 runtime environment) </w:t>
+      </w:r>
+      <w:proofErr w:type="gramStart"/>
+      <w:r>
+        <w:rPr>
+          <w:highlight w:val="yellow"/>
+        </w:rPr>
+        <w:t>in order to</w:t>
+      </w:r>
+      <w:proofErr w:type="gramEnd"/>
+      <w:r>
+        <w:rPr>
+          <w:highlight w:val="yellow"/>
+        </w:rPr>
+        <w:t xml:space="preserve"> take advantage of </w:t>
       </w:r>
       <w:r>
         <w:rPr>
@@ -3072,7 +3144,15 @@
         <w:t xml:space="preserve">All tables were joined together </w:t>
       </w:r>
       <w:r>
-        <w:t xml:space="preserve">using the DR7 and DR8 object ID’s </w:t>
+        <w:t xml:space="preserve">using the DR7 and DR8 object </w:t>
+      </w:r>
+      <w:proofErr w:type="gramStart"/>
+      <w:r>
+        <w:t>ID’s</w:t>
+      </w:r>
+      <w:proofErr w:type="gramEnd"/>
+      <w:r>
+        <w:t xml:space="preserve"> </w:t>
       </w:r>
       <w:r>
         <w:t>prior to filtering.</w:t>
@@ -3119,7 +3199,15 @@
         <w:t xml:space="preserve">derived label for </w:t>
       </w:r>
       <w:r>
-        <w:t>‘superclass’ was added and populated based on</w:t>
+        <w:t>‘</w:t>
+      </w:r>
+      <w:proofErr w:type="gramStart"/>
+      <w:r>
+        <w:t>superclass’</w:t>
+      </w:r>
+      <w:proofErr w:type="gramEnd"/>
+      <w:r>
+        <w:t xml:space="preserve"> was added and populated based on</w:t>
       </w:r>
       <w:r>
         <w:t xml:space="preserve"> </w:t>
@@ -3251,6 +3339,7 @@
       <w:r>
         <w:t>uch as a negative Petrosian Radius</w:t>
       </w:r>
+      <w:proofErr w:type="gramStart"/>
       <w:r>
         <w:t>)</w:t>
       </w:r>
@@ -3258,7 +3347,11 @@
         <w:t xml:space="preserve">; </w:t>
       </w:r>
       <w:r>
-        <w:t xml:space="preserve"> quality scores (which is an SDSS computed feature that </w:t>
+        <w:t xml:space="preserve"> quality</w:t>
+      </w:r>
+      <w:proofErr w:type="gramEnd"/>
+      <w:r>
+        <w:t xml:space="preserve"> scores (which is an SDSS computed feature that </w:t>
       </w:r>
       <w:r>
         <w:t>estimates the overall data integrity at the time of data processing)</w:t>
@@ -3337,7 +3430,15 @@
       </w:pPr>
       <w:r>
         <w:lastRenderedPageBreak/>
-        <w:t xml:space="preserve">A label engineering exercise was performed in order to improve the uniformity of label counts and make the classification tasks in this paper tractable, given currently-available resources.  Galaxy classifications were mapped to a reduced set of 15 classes in line with the simplified Hubble Sequence, and stellar classifications were mapped to a reduced set of 9 classes in line with the simplified MK system </w:t>
+        <w:t xml:space="preserve">A label engineering exercise was performed in order to improve the uniformity of label counts and make the classification tasks in this paper tractable, given </w:t>
+      </w:r>
+      <w:proofErr w:type="gramStart"/>
+      <w:r>
+        <w:t>currently-available</w:t>
+      </w:r>
+      <w:proofErr w:type="gramEnd"/>
+      <w:r>
+        <w:t xml:space="preserve"> resources.  Galaxy classifications were mapped to a reduced set of 15 classes in line with the simplified Hubble Sequence, and stellar classifications were mapped to a reduced set of 9 classes in line with the simplified MK system </w:t>
       </w:r>
       <w:r>
         <w:rPr>
@@ -3722,6 +3823,7 @@
       <w:pPr>
         <w:spacing w:before="240" w:after="240"/>
       </w:pPr>
+      <w:proofErr w:type="gramStart"/>
       <w:r>
         <w:t xml:space="preserve">In order </w:t>
       </w:r>
@@ -3729,7 +3831,11 @@
         <w:t>t</w:t>
       </w:r>
       <w:r>
-        <w:t>o address</w:t>
+        <w:t>o</w:t>
+      </w:r>
+      <w:proofErr w:type="gramEnd"/>
+      <w:r>
+        <w:t xml:space="preserve"> address</w:t>
       </w:r>
       <w:r>
         <w:t xml:space="preserve"> extreme</w:t>
@@ -3998,7 +4104,15 @@
         <w:t xml:space="preserve"> </w:t>
       </w:r>
       <w:r>
-        <w:t xml:space="preserve">feature sets (i.e. the 5 features available to superclass and galaxy </w:t>
+        <w:t>feature sets (</w:t>
+      </w:r>
+      <w:proofErr w:type="gramStart"/>
+      <w:r>
+        <w:t>i.e.</w:t>
+      </w:r>
+      <w:proofErr w:type="gramEnd"/>
+      <w:r>
+        <w:t xml:space="preserve"> the 5 features available to superclass and galaxy </w:t>
       </w:r>
       <w:proofErr w:type="spellStart"/>
       <w:r>
@@ -4269,16 +4383,59 @@
         <w:spacing w:before="240" w:after="240"/>
       </w:pPr>
       <w:r>
-        <w:rPr>
-          <w:highlight w:val="yellow"/>
-        </w:rPr>
-        <w:t>…</w:t>
-      </w:r>
-      <w:r>
-        <w:rPr>
-          <w:highlight w:val="yellow"/>
-        </w:rPr>
-        <w:t>…………………….</w:t>
+        <w:t xml:space="preserve">After sampling for the images used in the model, </w:t>
+      </w:r>
+      <w:r>
+        <w:t>some preparation was required to input the data into the image classification model. The models used for classifying galaxy images were Convolutional Neural Networks (CNN), Long-Short Term Memory (LSTM), Feed-Forward Neural Networks (FNN), and finally a Resnet Model (simply put, a pretrained CNN model). These models require inputs to be standardized, and data augmentation to improve the generalization of the outputs of the model.</w:t>
+      </w:r>
+    </w:p>
+    <w:p>
+      <w:pPr>
+        <w:spacing w:before="240" w:after="240"/>
+      </w:pPr>
+      <w:r>
+        <w:lastRenderedPageBreak/>
+        <w:t xml:space="preserve">Initially, each image is loaded from a specified directory, and resized. Resnet models have defined architecture, built on trained images of sizes 224x224 so for that reason, images were resized to 224x224 to maintain this consistency in the model’s inputs, and for optimal results. Corresponding labels were extracted </w:t>
+      </w:r>
+      <w:r>
+        <w:t>for each loaded image as the identifier for the galaxy classification.</w:t>
+      </w:r>
+      <w:r>
+        <w:t xml:space="preserve"> Images were initially loaded in at 424x424, however they were cropped down to 224x224. It was done this way as opposed to immediately loading the image in as a 224x224 to ensure that the central part of the image was captured since the galaxies are centered in the images.</w:t>
+      </w:r>
+    </w:p>
+    <w:p>
+      <w:pPr>
+        <w:spacing w:before="240" w:after="240"/>
+      </w:pPr>
+      <w:r>
+        <w:t xml:space="preserve">Following this, </w:t>
+      </w:r>
+      <w:r>
+        <w:t>some adjustments were made in the contrast and brightness of the images.</w:t>
+      </w:r>
+      <w:r>
+        <w:t xml:space="preserve"> According to the literature, some defining features of the galaxy are in the colors, for example, spiral galaxies are known to have a blueish-white color to them. Ensuring that these colors can be contrasted from others is essential to get an appropriate classification. At this point, each processed image is then transformed into array format in compliance with the requirements for deep learning frameworks. This concluded the initial preprocessing.</w:t>
+      </w:r>
+    </w:p>
+    <w:p>
+      <w:pPr>
+        <w:spacing w:before="240" w:after="240"/>
+      </w:pPr>
+      <w:r>
+        <w:t xml:space="preserve">In the second round of preprocessing, the data is </w:t>
+      </w:r>
+      <w:r>
+        <w:t xml:space="preserve">randomly </w:t>
+      </w:r>
+      <w:r>
+        <w:t xml:space="preserve">shuffled and split into training, validation and testing </w:t>
+      </w:r>
+      <w:r>
+        <w:t xml:space="preserve">sets. The data is then normalized, scaling RGB values from 0-255 to [0,1] which standardizes the input values and leads to better results. </w:t>
+      </w:r>
+      <w:r>
+        <w:t>Training set images brightness and contrast levels are further adjusted. Following this, the images are randomly flipped, making the model invariant to the direction of the image in the features. The original training set is then concatenated along with the augmented training set to provide the model with a larger set to train with, thus reducing the risk of overfitting. A final shuffle is then performed to randomly distribute the data between the original data and augmented data.</w:t>
       </w:r>
     </w:p>
     <w:p>
@@ -4330,7 +4487,6 @@
           <w:b/>
           <w:bCs/>
         </w:rPr>
-        <w:lastRenderedPageBreak/>
         <w:t>K-means</w:t>
       </w:r>
       <w:r>
@@ -4538,13 +4694,21 @@
         <w:t xml:space="preserve"> descent by</w:t>
       </w:r>
       <w:r>
-        <w:t xml:space="preserve"> way of </w:t>
-      </w:r>
-      <w:r>
-        <w:t xml:space="preserve"> </w:t>
-      </w:r>
-      <w:r>
-        <w:t xml:space="preserve">distance metric between object pairs based on all features.  </w:t>
+        <w:t xml:space="preserve"> way </w:t>
+      </w:r>
+      <w:proofErr w:type="gramStart"/>
+      <w:r>
+        <w:t xml:space="preserve">of </w:t>
+      </w:r>
+      <w:r>
+        <w:t xml:space="preserve"> </w:t>
+      </w:r>
+      <w:r>
+        <w:t>distance</w:t>
+      </w:r>
+      <w:proofErr w:type="gramEnd"/>
+      <w:r>
+        <w:t xml:space="preserve"> metric between object pairs based on all features.  </w:t>
       </w:r>
       <w:r>
         <w:t xml:space="preserve">A </w:t>
@@ -4616,7 +4780,11 @@
         <w:t xml:space="preserve"> using the rarest approach</w:t>
       </w:r>
       <w:r>
-        <w:t xml:space="preserve"> for stars, as compared to smote.  S</w:t>
+        <w:t xml:space="preserve"> for stars, as compared to smote.  </w:t>
+      </w:r>
+      <w:r>
+        <w:lastRenderedPageBreak/>
+        <w:t>S</w:t>
       </w:r>
       <w:r>
         <w:t>urprisingly</w:t>
@@ -4746,7 +4914,15 @@
         <w:t xml:space="preserve">Most run-times lasted less than a minute, and </w:t>
       </w:r>
       <w:r>
-        <w:t>performance metrics were otherwise generally similar to the KNN model</w:t>
+        <w:t xml:space="preserve">performance metrics were otherwise generally </w:t>
+      </w:r>
+      <w:proofErr w:type="gramStart"/>
+      <w:r>
+        <w:t>similar to</w:t>
+      </w:r>
+      <w:proofErr w:type="gramEnd"/>
+      <w:r>
+        <w:t xml:space="preserve"> the KNN model</w:t>
       </w:r>
       <w:r>
         <w:t xml:space="preserve">.  </w:t>
@@ -4844,6 +5020,7 @@
         </w:rPr>
         <w:t xml:space="preserve">ree </w:t>
       </w:r>
+      <w:proofErr w:type="gramStart"/>
       <w:r>
         <w:rPr>
           <w:b/>
@@ -4864,16 +5041,24 @@
         <w:rPr>
           <w:highlight w:val="darkGray"/>
         </w:rPr>
-        <w:t xml:space="preserve"> is…Results are…</w:t>
-      </w:r>
-    </w:p>
-    <w:p>
-      <w:pPr>
-        <w:spacing w:before="240" w:after="240"/>
+        <w:t xml:space="preserve"> is</w:t>
+      </w:r>
+      <w:proofErr w:type="gramEnd"/>
+      <w:r>
         <w:rPr>
           <w:highlight w:val="darkGray"/>
         </w:rPr>
-      </w:pPr>
+        <w:t>…Results are…</w:t>
+      </w:r>
+    </w:p>
+    <w:p>
+      <w:pPr>
+        <w:spacing w:before="240" w:after="240"/>
+        <w:rPr>
+          <w:highlight w:val="darkGray"/>
+        </w:rPr>
+      </w:pPr>
+      <w:proofErr w:type="gramStart"/>
       <w:r>
         <w:rPr>
           <w:b/>
@@ -4912,52 +5097,53 @@
           <w:bCs/>
           <w:highlight w:val="darkGray"/>
         </w:rPr>
-        <w:t xml:space="preserve">orest </w:t>
-      </w:r>
+        <w:t>orest</w:t>
+      </w:r>
+      <w:proofErr w:type="gramEnd"/>
       <w:r>
         <w:rPr>
           <w:b/>
           <w:bCs/>
           <w:highlight w:val="darkGray"/>
         </w:rPr>
-        <w:t xml:space="preserve">classifier </w:t>
-      </w:r>
-      <w:r>
-        <w:rPr>
-          <w:highlight w:val="darkGray"/>
-        </w:rPr>
-        <w:t>is</w:t>
-      </w:r>
-      <w:r>
-        <w:rPr>
-          <w:highlight w:val="darkGray"/>
-        </w:rPr>
-        <w:t>…Results are…</w:t>
-      </w:r>
-    </w:p>
-    <w:p>
-      <w:pPr>
-        <w:spacing w:before="240" w:after="240"/>
-        <w:rPr>
-          <w:b/>
-          <w:bCs/>
-        </w:rPr>
-      </w:pPr>
+        <w:t xml:space="preserve"> </w:t>
+      </w:r>
       <w:r>
         <w:rPr>
           <w:b/>
           <w:bCs/>
           <w:highlight w:val="darkGray"/>
         </w:rPr>
-        <w:t xml:space="preserve">The </w:t>
-      </w:r>
+        <w:t xml:space="preserve">classifier </w:t>
+      </w:r>
+      <w:r>
+        <w:rPr>
+          <w:highlight w:val="darkGray"/>
+        </w:rPr>
+        <w:t>is</w:t>
+      </w:r>
+      <w:r>
+        <w:rPr>
+          <w:highlight w:val="darkGray"/>
+        </w:rPr>
+        <w:t>…Results are…</w:t>
+      </w:r>
+    </w:p>
+    <w:p>
+      <w:pPr>
+        <w:spacing w:before="240" w:after="240"/>
+        <w:rPr>
+          <w:b/>
+          <w:bCs/>
+        </w:rPr>
+      </w:pPr>
       <w:r>
         <w:rPr>
           <w:b/>
           <w:bCs/>
           <w:highlight w:val="darkGray"/>
         </w:rPr>
-        <w:t xml:space="preserve">Multilayer Perceptron </w:t>
+        <w:t xml:space="preserve">The </w:t>
       </w:r>
       <w:r>
         <w:rPr>
@@ -4965,7 +5151,7 @@
           <w:bCs/>
           <w:highlight w:val="darkGray"/>
         </w:rPr>
-        <w:t>m</w:t>
+        <w:t xml:space="preserve">Multilayer Perceptron </w:t>
       </w:r>
       <w:r>
         <w:rPr>
@@ -4973,43 +5159,7 @@
           <w:bCs/>
           <w:highlight w:val="darkGray"/>
         </w:rPr>
-        <w:t>odel</w:t>
-      </w:r>
-      <w:r>
-        <w:rPr>
-          <w:highlight w:val="darkGray"/>
-        </w:rPr>
-        <w:t xml:space="preserve"> is</w:t>
-      </w:r>
-      <w:r>
-        <w:rPr>
-          <w:highlight w:val="darkGray"/>
-        </w:rPr>
-        <w:t xml:space="preserve"> a</w:t>
-      </w:r>
-      <w:r>
-        <w:rPr>
-          <w:highlight w:val="darkGray"/>
-        </w:rPr>
-        <w:t xml:space="preserve"> predictive model prototypical of</w:t>
-      </w:r>
-      <w:r>
-        <w:rPr>
-          <w:highlight w:val="darkGray"/>
-        </w:rPr>
-        <w:t xml:space="preserve"> feed-forward artificial neural networ</w:t>
-      </w:r>
-      <w:r>
-        <w:rPr>
-          <w:highlight w:val="darkGray"/>
-        </w:rPr>
-        <w:t>ks</w:t>
-      </w:r>
-      <w:r>
-        <w:rPr>
-          <w:highlight w:val="darkGray"/>
-        </w:rPr>
-        <w:t>…Re</w:t>
+        <w:t>m</w:t>
       </w:r>
       <w:r>
         <w:rPr>
@@ -5017,6 +5167,50 @@
           <w:bCs/>
           <w:highlight w:val="darkGray"/>
         </w:rPr>
+        <w:t>odel</w:t>
+      </w:r>
+      <w:r>
+        <w:rPr>
+          <w:highlight w:val="darkGray"/>
+        </w:rPr>
+        <w:t xml:space="preserve"> is</w:t>
+      </w:r>
+      <w:r>
+        <w:rPr>
+          <w:highlight w:val="darkGray"/>
+        </w:rPr>
+        <w:t xml:space="preserve"> a</w:t>
+      </w:r>
+      <w:r>
+        <w:rPr>
+          <w:highlight w:val="darkGray"/>
+        </w:rPr>
+        <w:t xml:space="preserve"> predictive model prototypical of</w:t>
+      </w:r>
+      <w:r>
+        <w:rPr>
+          <w:highlight w:val="darkGray"/>
+        </w:rPr>
+        <w:t xml:space="preserve"> feed-forward artificial neural networ</w:t>
+      </w:r>
+      <w:r>
+        <w:rPr>
+          <w:highlight w:val="darkGray"/>
+        </w:rPr>
+        <w:t>ks</w:t>
+      </w:r>
+      <w:r>
+        <w:rPr>
+          <w:highlight w:val="darkGray"/>
+        </w:rPr>
+        <w:t>…Re</w:t>
+      </w:r>
+      <w:r>
+        <w:rPr>
+          <w:b/>
+          <w:bCs/>
+          <w:highlight w:val="darkGray"/>
+        </w:rPr>
         <w:t>sults are…</w:t>
       </w:r>
     </w:p>
@@ -5131,7 +5325,6 @@
         <w:rPr>
           <w:highlight w:val="yellow"/>
         </w:rPr>
-        <w:lastRenderedPageBreak/>
         <w:t xml:space="preserve">A </w:t>
       </w:r>
       <w:r>
@@ -5631,6 +5824,9 @@
         <w:tab/>
       </w:r>
       <w:r>
+        <w:rPr>
+          <w:noProof/>
+        </w:rPr>
         <w:drawing>
           <wp:inline distT="0" distB="0" distL="0" distR="0" wp14:anchorId="0A961168" wp14:editId="3A2678E2">
             <wp:extent cx="4681538" cy="5442124"/>
@@ -6938,8 +7134,13 @@
       <w:pPr>
         <w:spacing w:before="240" w:after="240"/>
       </w:pPr>
-      <w:r>
-        <w:t>X  - Star PC</w:t>
+      <w:proofErr w:type="gramStart"/>
+      <w:r>
+        <w:t>X  -</w:t>
+      </w:r>
+      <w:proofErr w:type="gramEnd"/>
+      <w:r>
+        <w:t xml:space="preserve"> Star PC</w:t>
       </w:r>
     </w:p>
     <w:p>

</xml_diff>

<commit_message>
Added details describing the image recognition models
</commit_message>
<xml_diff>
--- a/reports/datasci207_final_report.docx
+++ b/reports/datasci207_final_report.docx
@@ -1221,7 +1221,15 @@
         <w:spacing w:before="240" w:after="240"/>
       </w:pPr>
       <w:r>
-        <w:t xml:space="preserve">Given the large size of the datasets and the data engineering and computational challenges with developing our first machine learning models, we aim to develop models that are reasonably performant.  We hope to achieve a high accuracy (at or above 90%) for our first two </w:t>
+        <w:t xml:space="preserve">Given the large size of the datasets and the data engineering and computational challenges with developing our first machine learning models, we aim to develop models that are reasonably performant.  We hope to achieve a high </w:t>
+      </w:r>
+      <w:proofErr w:type="gramStart"/>
+      <w:r>
+        <w:t>accuracy</w:t>
+      </w:r>
+      <w:proofErr w:type="gramEnd"/>
+      <w:r>
+        <w:t xml:space="preserve"> (at or above 90%) for our first two </w:t>
       </w:r>
       <w:proofErr w:type="gramStart"/>
       <w:r>
@@ -4104,15 +4112,7 @@
         <w:t xml:space="preserve"> </w:t>
       </w:r>
       <w:r>
-        <w:t>feature sets (</w:t>
-      </w:r>
-      <w:proofErr w:type="gramStart"/>
-      <w:r>
-        <w:t>i.e.</w:t>
-      </w:r>
-      <w:proofErr w:type="gramEnd"/>
-      <w:r>
-        <w:t xml:space="preserve"> the 5 features available to superclass and galaxy </w:t>
+        <w:t xml:space="preserve">feature sets (i.e. the 5 features available to superclass and galaxy </w:t>
       </w:r>
       <w:proofErr w:type="spellStart"/>
       <w:r>
@@ -4680,18 +4680,13 @@
         <w:t>based</w:t>
       </w:r>
       <w:r>
-        <w:t xml:space="preserve"> </w:t>
-      </w:r>
-      <w:proofErr w:type="spellStart"/>
-      <w:r>
-        <w:t>on</w:t>
-      </w:r>
-      <w:r>
-        <w:t>gradient</w:t>
-      </w:r>
-      <w:proofErr w:type="spellEnd"/>
-      <w:r>
-        <w:t xml:space="preserve"> descent by</w:t>
+        <w:t xml:space="preserve"> on</w:t>
+      </w:r>
+      <w:r>
+        <w:t xml:space="preserve"> </w:t>
+      </w:r>
+      <w:r>
+        <w:t>gradient descent by</w:t>
       </w:r>
       <w:r>
         <w:t xml:space="preserve"> way </w:t>
@@ -5216,205 +5211,414 @@
     </w:p>
     <w:p>
       <w:pPr>
-        <w:spacing w:before="240" w:after="240"/>
-        <w:rPr>
-          <w:highlight w:val="yellow"/>
-        </w:rPr>
-      </w:pPr>
-      <w:r>
-        <w:rPr>
-          <w:highlight w:val="yellow"/>
-        </w:rPr>
-        <w:t xml:space="preserve">A </w:t>
+        <w:ind w:firstLine="720"/>
+      </w:pPr>
+      <w:bookmarkStart w:id="0" w:name="_Hlk153099887"/>
+      <w:r>
+        <w:t xml:space="preserve">The </w:t>
       </w:r>
       <w:r>
         <w:rPr>
           <w:b/>
           <w:bCs/>
+        </w:rPr>
+        <w:t>Feed Forward Neural Network</w:t>
+      </w:r>
+      <w:r>
+        <w:t xml:space="preserve"> model was utilized to serve as a baseline for image classification as a multilayer perceptron.  </w:t>
+      </w:r>
+      <w:r>
+        <w:t>The model is</w:t>
+      </w:r>
+      <w:r>
+        <w:t xml:space="preserve"> comprised of 4 dense layers that feed into each other, each one followed by batch normalization. At the end is a single dense layer with SoftMax activation. Each hidden layer is using Relu activation. </w:t>
+      </w:r>
+      <w:bookmarkEnd w:id="0"/>
+      <w:r>
+        <w:t xml:space="preserve">This model had the worst performance by far, becoming heavily overfit and </w:t>
+      </w:r>
+      <w:r>
+        <w:t xml:space="preserve">hovering around 20$% accuracy in validation. The model tended to heavily over-predict on a small subset of the classes rather </w:t>
+      </w:r>
+      <w:proofErr w:type="gramStart"/>
+      <w:r>
+        <w:t>then</w:t>
+      </w:r>
+      <w:proofErr w:type="gramEnd"/>
+      <w:r>
+        <w:t xml:space="preserve"> learn meaningful features on all classes. </w:t>
+      </w:r>
+    </w:p>
+    <w:p>
+      <w:pPr>
+        <w:ind w:firstLine="720"/>
+      </w:pPr>
+      <w:r>
+        <w:drawing>
+          <wp:inline distT="0" distB="0" distL="0" distR="0" wp14:anchorId="4DD96DD9" wp14:editId="472CE505">
+            <wp:extent cx="5943600" cy="2233930"/>
+            <wp:effectExtent l="0" t="0" r="0" b="0"/>
+            <wp:docPr id="1354882449" name="Picture 1" descr="A graph of a graph of an acuity&#10;&#10;Description automatically generated with medium confidence"/>
+            <wp:cNvGraphicFramePr>
+              <a:graphicFrameLocks xmlns:a="http://schemas.openxmlformats.org/drawingml/2006/main" noChangeAspect="1"/>
+            </wp:cNvGraphicFramePr>
+            <a:graphic xmlns:a="http://schemas.openxmlformats.org/drawingml/2006/main">
+              <a:graphicData uri="http://schemas.openxmlformats.org/drawingml/2006/picture">
+                <pic:pic xmlns:pic="http://schemas.openxmlformats.org/drawingml/2006/picture">
+                  <pic:nvPicPr>
+                    <pic:cNvPr id="1354882449" name="Picture 1" descr="A graph of a graph of an acuity&#10;&#10;Description automatically generated with medium confidence"/>
+                    <pic:cNvPicPr/>
+                  </pic:nvPicPr>
+                  <pic:blipFill>
+                    <a:blip r:embed="rId9"/>
+                    <a:stretch>
+                      <a:fillRect/>
+                    </a:stretch>
+                  </pic:blipFill>
+                  <pic:spPr>
+                    <a:xfrm>
+                      <a:off x="0" y="0"/>
+                      <a:ext cx="5943600" cy="2233930"/>
+                    </a:xfrm>
+                    <a:prstGeom prst="rect">
+                      <a:avLst/>
+                    </a:prstGeom>
+                  </pic:spPr>
+                </pic:pic>
+              </a:graphicData>
+            </a:graphic>
+          </wp:inline>
+        </w:drawing>
+      </w:r>
+    </w:p>
+    <w:p>
+      <w:pPr>
+        <w:ind w:firstLine="720"/>
+      </w:pPr>
+      <w:r>
+        <w:lastRenderedPageBreak/>
+        <w:drawing>
+          <wp:inline distT="0" distB="0" distL="0" distR="0" wp14:anchorId="7650AB9C" wp14:editId="79FC0373">
+            <wp:extent cx="5095875" cy="4114800"/>
+            <wp:effectExtent l="0" t="0" r="9525" b="0"/>
+            <wp:docPr id="1449413240" name="Picture 1" descr="A screenshot of a graph&#10;&#10;Description automatically generated"/>
+            <wp:cNvGraphicFramePr>
+              <a:graphicFrameLocks xmlns:a="http://schemas.openxmlformats.org/drawingml/2006/main" noChangeAspect="1"/>
+            </wp:cNvGraphicFramePr>
+            <a:graphic xmlns:a="http://schemas.openxmlformats.org/drawingml/2006/main">
+              <a:graphicData uri="http://schemas.openxmlformats.org/drawingml/2006/picture">
+                <pic:pic xmlns:pic="http://schemas.openxmlformats.org/drawingml/2006/picture">
+                  <pic:nvPicPr>
+                    <pic:cNvPr id="1449413240" name="Picture 1" descr="A screenshot of a graph&#10;&#10;Description automatically generated"/>
+                    <pic:cNvPicPr/>
+                  </pic:nvPicPr>
+                  <pic:blipFill>
+                    <a:blip r:embed="rId10"/>
+                    <a:stretch>
+                      <a:fillRect/>
+                    </a:stretch>
+                  </pic:blipFill>
+                  <pic:spPr>
+                    <a:xfrm>
+                      <a:off x="0" y="0"/>
+                      <a:ext cx="5095875" cy="4114800"/>
+                    </a:xfrm>
+                    <a:prstGeom prst="rect">
+                      <a:avLst/>
+                    </a:prstGeom>
+                  </pic:spPr>
+                </pic:pic>
+              </a:graphicData>
+            </a:graphic>
+          </wp:inline>
+        </w:drawing>
+      </w:r>
+    </w:p>
+    <w:p>
+      <w:pPr>
+        <w:spacing w:before="240" w:after="240"/>
+        <w:ind w:firstLine="720"/>
+        <w:rPr>
           <w:highlight w:val="yellow"/>
         </w:rPr>
-        <w:t>feed-forward</w:t>
+      </w:pPr>
+      <w:r>
+        <w:t xml:space="preserve">The res-net was implemented to utilize transfer learning, further training a pre-trained model used commonly for image recognition tasks on the galaxy dataset. In this case, the res-net was fed directly into a dense layer before the final layer with soft-max activation. The res-net model was </w:t>
+      </w:r>
+      <w:r>
+        <w:t>originally</w:t>
+      </w:r>
+      <w:r>
+        <w:t xml:space="preserve"> trained on 224 x 224 x </w:t>
+      </w:r>
+      <w:proofErr w:type="gramStart"/>
+      <w:r>
+        <w:t>3 dimension</w:t>
+      </w:r>
+      <w:proofErr w:type="gramEnd"/>
+      <w:r>
+        <w:t xml:space="preserve"> images</w:t>
+      </w:r>
+      <w:r>
+        <w:t>, same as the images it is training and testing on.</w:t>
+      </w:r>
+      <w:r>
+        <w:t xml:space="preserve"> The res-net performed very </w:t>
+      </w:r>
+      <w:proofErr w:type="gramStart"/>
+      <w:r>
+        <w:t>well, but</w:t>
+      </w:r>
+      <w:proofErr w:type="gramEnd"/>
+      <w:r>
+        <w:t xml:space="preserve"> was unable to improve past the first few epochs, quickly becoming overfit</w:t>
+      </w:r>
+      <w:r>
+        <w:t xml:space="preserve"> at </w:t>
+      </w:r>
+      <w:r>
+        <w:t>51% accuracy</w:t>
+      </w:r>
+      <w:r>
+        <w:t>.</w:t>
+      </w:r>
+    </w:p>
+    <w:p>
+      <w:pPr>
+        <w:spacing w:before="240" w:after="240"/>
+        <w:ind w:firstLine="720"/>
+        <w:rPr>
+          <w:highlight w:val="yellow"/>
+        </w:rPr>
+      </w:pPr>
+      <w:r>
+        <w:drawing>
+          <wp:inline distT="0" distB="0" distL="0" distR="0" wp14:anchorId="351CF052" wp14:editId="785476BD">
+            <wp:extent cx="5943600" cy="2254250"/>
+            <wp:effectExtent l="0" t="0" r="0" b="0"/>
+            <wp:docPr id="1034538857" name="Picture 1" descr="A graph of a train loss and accuracy&#10;&#10;Description automatically generated"/>
+            <wp:cNvGraphicFramePr>
+              <a:graphicFrameLocks xmlns:a="http://schemas.openxmlformats.org/drawingml/2006/main" noChangeAspect="1"/>
+            </wp:cNvGraphicFramePr>
+            <a:graphic xmlns:a="http://schemas.openxmlformats.org/drawingml/2006/main">
+              <a:graphicData uri="http://schemas.openxmlformats.org/drawingml/2006/picture">
+                <pic:pic xmlns:pic="http://schemas.openxmlformats.org/drawingml/2006/picture">
+                  <pic:nvPicPr>
+                    <pic:cNvPr id="1034538857" name="Picture 1" descr="A graph of a train loss and accuracy&#10;&#10;Description automatically generated"/>
+                    <pic:cNvPicPr/>
+                  </pic:nvPicPr>
+                  <pic:blipFill>
+                    <a:blip r:embed="rId11"/>
+                    <a:stretch>
+                      <a:fillRect/>
+                    </a:stretch>
+                  </pic:blipFill>
+                  <pic:spPr>
+                    <a:xfrm>
+                      <a:off x="0" y="0"/>
+                      <a:ext cx="5943600" cy="2254250"/>
+                    </a:xfrm>
+                    <a:prstGeom prst="rect">
+                      <a:avLst/>
+                    </a:prstGeom>
+                  </pic:spPr>
+                </pic:pic>
+              </a:graphicData>
+            </a:graphic>
+          </wp:inline>
+        </w:drawing>
+      </w:r>
+    </w:p>
+    <w:p>
+      <w:pPr>
+        <w:ind w:firstLine="720"/>
+      </w:pPr>
+      <w:r>
+        <w:lastRenderedPageBreak/>
+        <w:t xml:space="preserve">The </w:t>
       </w:r>
       <w:r>
         <w:rPr>
           <w:b/>
           <w:bCs/>
-          <w:highlight w:val="yellow"/>
-        </w:rPr>
-        <w:t xml:space="preserve"> neural network</w:t>
+        </w:rPr>
+        <w:t>Convolutional Neural Network</w:t>
+      </w:r>
+      <w:r>
+        <w:t xml:space="preserve"> model begins with a layer that randomly rotates the image to attempt to address overfitting and is followed by 3 series of convolutional layers. Each series is comprised of a conv2D, a MaxPool2D, and a batch normalization. They then feed directly into the next series, until they are flattened after the third convolution. After flattening, they go through 2 dense layers, each followed by batch normalization. They then feed into the final SoftMax layer. All convolutional layers are using Relu activations. </w:t>
+      </w:r>
+      <w:proofErr w:type="gramStart"/>
+      <w:r>
+        <w:t>The CNN</w:t>
+      </w:r>
+      <w:proofErr w:type="gramEnd"/>
+      <w:r>
+        <w:t xml:space="preserve"> performed the best, reaching 51% accuracy. As </w:t>
+      </w:r>
+      <w:proofErr w:type="gramStart"/>
+      <w:r>
+        <w:t>the CNN</w:t>
+      </w:r>
+      <w:proofErr w:type="gramEnd"/>
+      <w:r>
+        <w:t xml:space="preserve"> is explicitly trained on galaxies, it is better able to understand features unique to this dataset. </w:t>
+      </w:r>
+    </w:p>
+    <w:p>
+      <w:pPr>
+        <w:ind w:firstLine="720"/>
+      </w:pPr>
+      <w:r>
+        <w:drawing>
+          <wp:inline distT="0" distB="0" distL="0" distR="0" wp14:anchorId="314618EE" wp14:editId="05DFDC68">
+            <wp:extent cx="5943600" cy="2257425"/>
+            <wp:effectExtent l="0" t="0" r="0" b="9525"/>
+            <wp:docPr id="62186013" name="Picture 1" descr="A graph of a graph of a graph of a graph of a graph of a graph of a graph of a graph of a graph of a graph of a graph of a graph of a graph of&#10;&#10;Description automatically generated"/>
+            <wp:cNvGraphicFramePr>
+              <a:graphicFrameLocks xmlns:a="http://schemas.openxmlformats.org/drawingml/2006/main" noChangeAspect="1"/>
+            </wp:cNvGraphicFramePr>
+            <a:graphic xmlns:a="http://schemas.openxmlformats.org/drawingml/2006/main">
+              <a:graphicData uri="http://schemas.openxmlformats.org/drawingml/2006/picture">
+                <pic:pic xmlns:pic="http://schemas.openxmlformats.org/drawingml/2006/picture">
+                  <pic:nvPicPr>
+                    <pic:cNvPr id="62186013" name="Picture 1" descr="A graph of a graph of a graph of a graph of a graph of a graph of a graph of a graph of a graph of a graph of a graph of a graph of a graph of&#10;&#10;Description automatically generated"/>
+                    <pic:cNvPicPr/>
+                  </pic:nvPicPr>
+                  <pic:blipFill>
+                    <a:blip r:embed="rId12"/>
+                    <a:stretch>
+                      <a:fillRect/>
+                    </a:stretch>
+                  </pic:blipFill>
+                  <pic:spPr>
+                    <a:xfrm>
+                      <a:off x="0" y="0"/>
+                      <a:ext cx="5943600" cy="2257425"/>
+                    </a:xfrm>
+                    <a:prstGeom prst="rect">
+                      <a:avLst/>
+                    </a:prstGeom>
+                  </pic:spPr>
+                </pic:pic>
+              </a:graphicData>
+            </a:graphic>
+          </wp:inline>
+        </w:drawing>
+      </w:r>
+    </w:p>
+    <w:p>
+      <w:pPr>
+        <w:ind w:firstLine="720"/>
+      </w:pPr>
+      <w:r>
+        <w:t xml:space="preserve">The </w:t>
       </w:r>
       <w:r>
         <w:rPr>
           <w:b/>
           <w:bCs/>
-          <w:highlight w:val="yellow"/>
-        </w:rPr>
-        <w:t xml:space="preserve"> model</w:t>
-      </w:r>
-      <w:r>
-        <w:rPr>
-          <w:highlight w:val="yellow"/>
-        </w:rPr>
-        <w:t xml:space="preserve"> was applied to the image dataset.</w:t>
-      </w:r>
-      <w:r>
-        <w:rPr>
-          <w:highlight w:val="yellow"/>
-        </w:rPr>
-        <w:t xml:space="preserve">  Results are…</w:t>
-      </w:r>
-    </w:p>
-    <w:p>
-      <w:pPr>
-        <w:spacing w:before="240" w:after="240"/>
-        <w:rPr>
-          <w:highlight w:val="yellow"/>
-        </w:rPr>
-      </w:pPr>
-      <w:r>
-        <w:rPr>
-          <w:highlight w:val="yellow"/>
-        </w:rPr>
-        <w:t>A</w:t>
-      </w:r>
-      <w:r>
-        <w:rPr>
-          <w:highlight w:val="yellow"/>
-        </w:rPr>
-        <w:t xml:space="preserve"> </w:t>
-      </w:r>
-      <w:proofErr w:type="spellStart"/>
+        </w:rPr>
+        <w:t xml:space="preserve">long </w:t>
+      </w:r>
       <w:r>
         <w:rPr>
           <w:b/>
           <w:bCs/>
-          <w:highlight w:val="yellow"/>
-        </w:rPr>
-        <w:t>resnet</w:t>
-      </w:r>
-      <w:proofErr w:type="spellEnd"/>
-      <w:r>
-        <w:rPr>
-          <w:b/>
-          <w:bCs/>
-          <w:highlight w:val="yellow"/>
-        </w:rPr>
-        <w:t xml:space="preserve"> model</w:t>
-      </w:r>
-      <w:r>
-        <w:rPr>
-          <w:highlight w:val="yellow"/>
-        </w:rPr>
-        <w:t xml:space="preserve"> was applied to the image dataset.</w:t>
-      </w:r>
-      <w:r>
-        <w:rPr>
-          <w:highlight w:val="yellow"/>
-        </w:rPr>
-        <w:t xml:space="preserve">  Results are…</w:t>
-      </w:r>
-    </w:p>
-    <w:p>
-      <w:pPr>
-        <w:spacing w:before="240" w:after="240"/>
-        <w:rPr>
-          <w:highlight w:val="yellow"/>
-        </w:rPr>
-      </w:pPr>
-      <w:r>
-        <w:rPr>
-          <w:highlight w:val="yellow"/>
-        </w:rPr>
-        <w:t xml:space="preserve">A </w:t>
-      </w:r>
-      <w:r>
-        <w:rPr>
-          <w:b/>
-          <w:bCs/>
-          <w:highlight w:val="yellow"/>
-        </w:rPr>
-        <w:t>convolutional neural network</w:t>
-      </w:r>
-      <w:r>
-        <w:rPr>
-          <w:highlight w:val="yellow"/>
-        </w:rPr>
-        <w:t xml:space="preserve"> (CNN) </w:t>
-      </w:r>
-      <w:r>
-        <w:rPr>
-          <w:highlight w:val="yellow"/>
-        </w:rPr>
-        <w:t xml:space="preserve">model </w:t>
-      </w:r>
-      <w:r>
-        <w:rPr>
-          <w:highlight w:val="yellow"/>
-        </w:rPr>
-        <w:t>was applied to the image dataset.</w:t>
-      </w:r>
-      <w:r>
-        <w:rPr>
-          <w:highlight w:val="yellow"/>
-        </w:rPr>
-        <w:t xml:space="preserve">  Results are…</w:t>
-      </w:r>
-    </w:p>
-    <w:p>
-      <w:pPr>
-        <w:spacing w:before="240" w:after="240"/>
-      </w:pPr>
-      <w:r>
-        <w:rPr>
-          <w:highlight w:val="yellow"/>
-        </w:rPr>
-        <w:t xml:space="preserve">The </w:t>
-      </w:r>
-      <w:r>
-        <w:rPr>
-          <w:b/>
-          <w:bCs/>
-          <w:highlight w:val="yellow"/>
-        </w:rPr>
-        <w:t xml:space="preserve">long </w:t>
-      </w:r>
-      <w:r>
-        <w:rPr>
-          <w:b/>
-          <w:bCs/>
-          <w:highlight w:val="yellow"/>
         </w:rPr>
         <w:t>short-term memory</w:t>
       </w:r>
       <w:r>
-        <w:rPr>
-          <w:highlight w:val="yellow"/>
-        </w:rPr>
         <w:t xml:space="preserve"> model (LSTM) </w:t>
       </w:r>
       <w:r>
-        <w:rPr>
-          <w:highlight w:val="yellow"/>
-        </w:rPr>
         <w:t>exemplifies recurrent neural network</w:t>
       </w:r>
       <w:r>
-        <w:rPr>
-          <w:highlight w:val="yellow"/>
-        </w:rPr>
-        <w:t xml:space="preserve"> models.  A LSTM model was</w:t>
-      </w:r>
-      <w:r>
-        <w:rPr>
-          <w:highlight w:val="yellow"/>
-        </w:rPr>
-        <w:t xml:space="preserve"> applied to the image dataset.</w:t>
-      </w:r>
-      <w:r>
-        <w:rPr>
-          <w:highlight w:val="yellow"/>
-        </w:rPr>
-        <w:t xml:space="preserve">  Results are…</w:t>
+        <w:t xml:space="preserve"> models.</w:t>
+      </w:r>
+      <w:r>
+        <w:t xml:space="preserve"> </w:t>
+      </w:r>
+      <w:r>
+        <w:t xml:space="preserve">The LSTM takes the architecture of the previous CNN through the flattening layer, but time distributes the model in 32 batches. The output of the time distributed and flattened features </w:t>
+      </w:r>
+      <w:proofErr w:type="gramStart"/>
+      <w:r>
+        <w:t>go</w:t>
+      </w:r>
+      <w:proofErr w:type="gramEnd"/>
+      <w:r>
+        <w:t xml:space="preserve"> into the LSTM layer, which then goes into the dense SoftM</w:t>
+      </w:r>
+      <w:r>
+        <w:t>ax</w:t>
+      </w:r>
+      <w:r>
+        <w:t>.</w:t>
+      </w:r>
+      <w:r>
+        <w:t xml:space="preserve">  </w:t>
+      </w:r>
+      <w:r>
+        <w:t xml:space="preserve">The LSTM model performed well, after 50 epochs reaching 44% accuracy on validation and test data.  The reduced performance compared to a standard CNN is not unusual, as the applications of </w:t>
+      </w:r>
+      <w:proofErr w:type="gramStart"/>
+      <w:r>
+        <w:t>an</w:t>
+      </w:r>
+      <w:proofErr w:type="gramEnd"/>
+      <w:r>
+        <w:t xml:space="preserve"> recurrent network </w:t>
+      </w:r>
+      <w:proofErr w:type="gramStart"/>
+      <w:r>
+        <w:t>does</w:t>
+      </w:r>
+      <w:proofErr w:type="gramEnd"/>
+      <w:r>
+        <w:t xml:space="preserve"> not specifically benefit image classification in the same way it would a natural time series application, such as video classification. </w:t>
+      </w:r>
+    </w:p>
+    <w:p>
+      <w:pPr>
+        <w:ind w:firstLine="720"/>
+      </w:pPr>
+      <w:r>
+        <w:drawing>
+          <wp:inline distT="0" distB="0" distL="0" distR="0" wp14:anchorId="154C162B" wp14:editId="5BD52B08">
+            <wp:extent cx="5943600" cy="2225040"/>
+            <wp:effectExtent l="0" t="0" r="0" b="3810"/>
+            <wp:docPr id="1402759305" name="Picture 1" descr="A graph of a train loss&#10;&#10;Description automatically generated"/>
+            <wp:cNvGraphicFramePr>
+              <a:graphicFrameLocks xmlns:a="http://schemas.openxmlformats.org/drawingml/2006/main" noChangeAspect="1"/>
+            </wp:cNvGraphicFramePr>
+            <a:graphic xmlns:a="http://schemas.openxmlformats.org/drawingml/2006/main">
+              <a:graphicData uri="http://schemas.openxmlformats.org/drawingml/2006/picture">
+                <pic:pic xmlns:pic="http://schemas.openxmlformats.org/drawingml/2006/picture">
+                  <pic:nvPicPr>
+                    <pic:cNvPr id="1402759305" name="Picture 1" descr="A graph of a train loss&#10;&#10;Description automatically generated"/>
+                    <pic:cNvPicPr/>
+                  </pic:nvPicPr>
+                  <pic:blipFill>
+                    <a:blip r:embed="rId13"/>
+                    <a:stretch>
+                      <a:fillRect/>
+                    </a:stretch>
+                  </pic:blipFill>
+                  <pic:spPr>
+                    <a:xfrm>
+                      <a:off x="0" y="0"/>
+                      <a:ext cx="5943600" cy="2225040"/>
+                    </a:xfrm>
+                    <a:prstGeom prst="rect">
+                      <a:avLst/>
+                    </a:prstGeom>
+                  </pic:spPr>
+                </pic:pic>
+              </a:graphicData>
+            </a:graphic>
+          </wp:inline>
+        </w:drawing>
       </w:r>
     </w:p>
     <w:p>
@@ -5443,6 +5647,7 @@
         <w:rPr>
           <w:highlight w:val="red"/>
         </w:rPr>
+        <w:lastRenderedPageBreak/>
         <w:t xml:space="preserve">…Summary of </w:t>
       </w:r>
       <w:proofErr w:type="spellStart"/>
@@ -5570,7 +5775,7 @@
       <w:r>
         <w:t xml:space="preserve">A - </w:t>
       </w:r>
-      <w:hyperlink r:id="rId9" w:history="1">
+      <w:hyperlink r:id="rId14" w:history="1">
         <w:r>
           <w:rPr>
             <w:rStyle w:val="Hyperlink"/>
@@ -5592,7 +5797,7 @@
       <w:r>
         <w:t xml:space="preserve"> - </w:t>
       </w:r>
-      <w:hyperlink r:id="rId10" w:history="1">
+      <w:hyperlink r:id="rId15" w:history="1">
         <w:r>
           <w:rPr>
             <w:rStyle w:val="Hyperlink"/>
@@ -5627,7 +5832,7 @@
       <w:r>
         <w:t xml:space="preserve">E - </w:t>
       </w:r>
-      <w:hyperlink r:id="rId11" w:history="1">
+      <w:hyperlink r:id="rId16" w:history="1">
         <w:r>
           <w:rPr>
             <w:rStyle w:val="Hyperlink"/>
@@ -5771,7 +5976,7 @@
                     <pic:cNvPicPr/>
                   </pic:nvPicPr>
                   <pic:blipFill>
-                    <a:blip r:embed="rId12"/>
+                    <a:blip r:embed="rId17"/>
                     <a:stretch>
                       <a:fillRect/>
                     </a:stretch>
@@ -5843,7 +6048,7 @@
                     <pic:cNvPicPr/>
                   </pic:nvPicPr>
                   <pic:blipFill>
-                    <a:blip r:embed="rId13"/>
+                    <a:blip r:embed="rId18"/>
                     <a:stretch>
                       <a:fillRect/>
                     </a:stretch>
@@ -5915,7 +6120,7 @@
                     <pic:cNvPicPr/>
                   </pic:nvPicPr>
                   <pic:blipFill>
-                    <a:blip r:embed="rId14"/>
+                    <a:blip r:embed="rId19"/>
                     <a:stretch>
                       <a:fillRect/>
                     </a:stretch>
@@ -5971,7 +6176,7 @@
                     <pic:cNvPicPr/>
                   </pic:nvPicPr>
                   <pic:blipFill>
-                    <a:blip r:embed="rId15"/>
+                    <a:blip r:embed="rId20"/>
                     <a:stretch>
                       <a:fillRect/>
                     </a:stretch>
@@ -6028,7 +6233,7 @@
                     <pic:cNvPicPr/>
                   </pic:nvPicPr>
                   <pic:blipFill>
-                    <a:blip r:embed="rId16"/>
+                    <a:blip r:embed="rId21"/>
                     <a:stretch>
                       <a:fillRect/>
                     </a:stretch>
@@ -6085,7 +6290,7 @@
                     <pic:cNvPicPr/>
                   </pic:nvPicPr>
                   <pic:blipFill>
-                    <a:blip r:embed="rId17"/>
+                    <a:blip r:embed="rId22"/>
                     <a:stretch>
                       <a:fillRect/>
                     </a:stretch>
@@ -6141,7 +6346,7 @@
                     <pic:cNvPicPr/>
                   </pic:nvPicPr>
                   <pic:blipFill>
-                    <a:blip r:embed="rId18"/>
+                    <a:blip r:embed="rId23"/>
                     <a:stretch>
                       <a:fillRect/>
                     </a:stretch>
@@ -6197,7 +6402,7 @@
                     <pic:cNvPicPr/>
                   </pic:nvPicPr>
                   <pic:blipFill>
-                    <a:blip r:embed="rId19"/>
+                    <a:blip r:embed="rId24"/>
                     <a:stretch>
                       <a:fillRect/>
                     </a:stretch>
@@ -6254,7 +6459,7 @@
                     <pic:cNvPicPr/>
                   </pic:nvPicPr>
                   <pic:blipFill>
-                    <a:blip r:embed="rId20"/>
+                    <a:blip r:embed="rId25"/>
                     <a:stretch>
                       <a:fillRect/>
                     </a:stretch>
@@ -6315,7 +6520,7 @@
                     <pic:cNvPicPr/>
                   </pic:nvPicPr>
                   <pic:blipFill>
-                    <a:blip r:embed="rId21"/>
+                    <a:blip r:embed="rId26"/>
                     <a:stretch>
                       <a:fillRect/>
                     </a:stretch>
@@ -6376,7 +6581,7 @@
                     <pic:cNvPicPr/>
                   </pic:nvPicPr>
                   <pic:blipFill>
-                    <a:blip r:embed="rId22"/>
+                    <a:blip r:embed="rId27"/>
                     <a:stretch>
                       <a:fillRect/>
                     </a:stretch>
@@ -6437,7 +6642,7 @@
                     <pic:cNvPicPr/>
                   </pic:nvPicPr>
                   <pic:blipFill>
-                    <a:blip r:embed="rId23"/>
+                    <a:blip r:embed="rId28"/>
                     <a:stretch>
                       <a:fillRect/>
                     </a:stretch>
@@ -6498,7 +6703,7 @@
                     <pic:cNvPicPr/>
                   </pic:nvPicPr>
                   <pic:blipFill>
-                    <a:blip r:embed="rId24"/>
+                    <a:blip r:embed="rId29"/>
                     <a:stretch>
                       <a:fillRect/>
                     </a:stretch>
@@ -6570,7 +6775,7 @@
                     <pic:cNvPicPr/>
                   </pic:nvPicPr>
                   <pic:blipFill>
-                    <a:blip r:embed="rId25"/>
+                    <a:blip r:embed="rId30"/>
                     <a:stretch>
                       <a:fillRect/>
                     </a:stretch>
@@ -6627,7 +6832,7 @@
                     <pic:cNvPicPr/>
                   </pic:nvPicPr>
                   <pic:blipFill>
-                    <a:blip r:embed="rId26"/>
+                    <a:blip r:embed="rId31"/>
                     <a:stretch>
                       <a:fillRect/>
                     </a:stretch>
@@ -6692,7 +6897,7 @@
                     <pic:cNvPicPr/>
                   </pic:nvPicPr>
                   <pic:blipFill>
-                    <a:blip r:embed="rId27"/>
+                    <a:blip r:embed="rId32"/>
                     <a:stretch>
                       <a:fillRect/>
                     </a:stretch>
@@ -6725,12 +6930,12 @@
       <w:r>
         <w:t>17 –</w:t>
       </w:r>
-      <w:hyperlink r:id="rId28">
+      <w:hyperlink r:id="rId33">
         <w:r>
           <w:t xml:space="preserve"> </w:t>
         </w:r>
       </w:hyperlink>
-      <w:hyperlink r:id="rId29">
+      <w:hyperlink r:id="rId34">
         <w:r>
           <w:rPr>
             <w:color w:val="1155CC"/>
@@ -6765,7 +6970,7 @@
                     <pic:cNvPicPr preferRelativeResize="0"/>
                   </pic:nvPicPr>
                   <pic:blipFill>
-                    <a:blip r:embed="rId30"/>
+                    <a:blip r:embed="rId35"/>
                     <a:srcRect/>
                     <a:stretch>
                       <a:fillRect/>
@@ -6827,7 +7032,7 @@
                     <pic:cNvPicPr/>
                   </pic:nvPicPr>
                   <pic:blipFill>
-                    <a:blip r:embed="rId31"/>
+                    <a:blip r:embed="rId36"/>
                     <a:stretch>
                       <a:fillRect/>
                     </a:stretch>
@@ -6883,7 +7088,7 @@
                     <pic:cNvPicPr/>
                   </pic:nvPicPr>
                   <pic:blipFill>
-                    <a:blip r:embed="rId32"/>
+                    <a:blip r:embed="rId37"/>
                     <a:stretch>
                       <a:fillRect/>
                     </a:stretch>
@@ -6939,7 +7144,7 @@
                     <pic:cNvPicPr/>
                   </pic:nvPicPr>
                   <pic:blipFill>
-                    <a:blip r:embed="rId33"/>
+                    <a:blip r:embed="rId38"/>
                     <a:stretch>
                       <a:fillRect/>
                     </a:stretch>
@@ -6996,7 +7201,7 @@
                     <pic:cNvPicPr/>
                   </pic:nvPicPr>
                   <pic:blipFill>
-                    <a:blip r:embed="rId34"/>
+                    <a:blip r:embed="rId39"/>
                     <a:stretch>
                       <a:fillRect/>
                     </a:stretch>
@@ -7052,7 +7257,7 @@
                     <pic:cNvPicPr/>
                   </pic:nvPicPr>
                   <pic:blipFill>
-                    <a:blip r:embed="rId35"/>
+                    <a:blip r:embed="rId40"/>
                     <a:stretch>
                       <a:fillRect/>
                     </a:stretch>
@@ -7109,7 +7314,7 @@
                     <pic:cNvPicPr/>
                   </pic:nvPicPr>
                   <pic:blipFill>
-                    <a:blip r:embed="rId36"/>
+                    <a:blip r:embed="rId41"/>
                     <a:stretch>
                       <a:fillRect/>
                     </a:stretch>
@@ -7170,7 +7375,7 @@
                     <pic:cNvPicPr/>
                   </pic:nvPicPr>
                   <pic:blipFill>
-                    <a:blip r:embed="rId37"/>
+                    <a:blip r:embed="rId42"/>
                     <a:stretch>
                       <a:fillRect/>
                     </a:stretch>
@@ -7227,7 +7432,7 @@
                     <pic:cNvPicPr/>
                   </pic:nvPicPr>
                   <pic:blipFill>
-                    <a:blip r:embed="rId38"/>
+                    <a:blip r:embed="rId43"/>
                     <a:stretch>
                       <a:fillRect/>
                     </a:stretch>
@@ -7285,7 +7490,7 @@
                     </pic:cNvPicPr>
                   </pic:nvPicPr>
                   <pic:blipFill>
-                    <a:blip r:embed="rId39" cstate="print">
+                    <a:blip r:embed="rId44" cstate="print">
                       <a:extLst>
                         <a:ext uri="{28A0092B-C50C-407E-A947-70E740481C1C}">
                           <a14:useLocalDpi xmlns:a14="http://schemas.microsoft.com/office/drawing/2010/main" val="0"/>
@@ -7364,7 +7569,7 @@
                     </pic:cNvPicPr>
                   </pic:nvPicPr>
                   <pic:blipFill>
-                    <a:blip r:embed="rId40" cstate="print">
+                    <a:blip r:embed="rId45" cstate="print">
                       <a:extLst>
                         <a:ext uri="{28A0092B-C50C-407E-A947-70E740481C1C}">
                           <a14:useLocalDpi xmlns:a14="http://schemas.microsoft.com/office/drawing/2010/main" val="0"/>
@@ -7443,7 +7648,7 @@
                     </pic:cNvPicPr>
                   </pic:nvPicPr>
                   <pic:blipFill>
-                    <a:blip r:embed="rId41" cstate="print">
+                    <a:blip r:embed="rId46" cstate="print">
                       <a:extLst>
                         <a:ext uri="{28A0092B-C50C-407E-A947-70E740481C1C}">
                           <a14:useLocalDpi xmlns:a14="http://schemas.microsoft.com/office/drawing/2010/main" val="0"/>
@@ -7519,7 +7724,7 @@
                     <pic:cNvPicPr/>
                   </pic:nvPicPr>
                   <pic:blipFill>
-                    <a:blip r:embed="rId42"/>
+                    <a:blip r:embed="rId47"/>
                     <a:stretch>
                       <a:fillRect/>
                     </a:stretch>
@@ -7584,7 +7789,7 @@
                     <pic:cNvPicPr/>
                   </pic:nvPicPr>
                   <pic:blipFill>
-                    <a:blip r:embed="rId43"/>
+                    <a:blip r:embed="rId48"/>
                     <a:stretch>
                       <a:fillRect/>
                     </a:stretch>
@@ -7652,7 +7857,7 @@
                     </pic:cNvPicPr>
                   </pic:nvPicPr>
                   <pic:blipFill>
-                    <a:blip r:embed="rId44" cstate="print">
+                    <a:blip r:embed="rId49" cstate="print">
                       <a:extLst>
                         <a:ext uri="{28A0092B-C50C-407E-A947-70E740481C1C}">
                           <a14:useLocalDpi xmlns:a14="http://schemas.microsoft.com/office/drawing/2010/main" val="0"/>
@@ -7721,7 +7926,7 @@
                     </pic:cNvPicPr>
                   </pic:nvPicPr>
                   <pic:blipFill>
-                    <a:blip r:embed="rId45" cstate="print">
+                    <a:blip r:embed="rId50" cstate="print">
                       <a:extLst>
                         <a:ext uri="{28A0092B-C50C-407E-A947-70E740481C1C}">
                           <a14:useLocalDpi xmlns:a14="http://schemas.microsoft.com/office/drawing/2010/main" val="0"/>

</xml_diff>